<commit_message>
Base admin panel (frontend), carpeta page renombrada, modulo layout
</commit_message>
<xml_diff>
--- a/Desarrollo/Edutec/Gestión/Sprint 3/Daily Meetings - Semana 1.docx
+++ b/Desarrollo/Edutec/Gestión/Sprint 3/Daily Meetings - Semana 1.docx
@@ -170,7 +170,6 @@
         </w:rPr>
         <w:br/>
       </w:r>
-      <w:proofErr w:type="spellStart"/>
       <w:r>
         <w:rPr>
           <w:rFonts w:asciiTheme="minorHAnsi" w:eastAsia="Arial" w:hAnsiTheme="minorHAnsi" w:cstheme="minorHAnsi"/>
@@ -178,17 +177,7 @@
           <w:sz w:val="32"/>
           <w:szCs w:val="32"/>
         </w:rPr>
-        <w:t>Daily</w:t>
-      </w:r>
-      <w:proofErr w:type="spellEnd"/>
-      <w:r>
-        <w:rPr>
-          <w:rFonts w:asciiTheme="minorHAnsi" w:eastAsia="Arial" w:hAnsiTheme="minorHAnsi" w:cstheme="minorHAnsi"/>
-          <w:b/>
-          <w:sz w:val="32"/>
-          <w:szCs w:val="32"/>
-        </w:rPr>
-        <w:t xml:space="preserve"> Meetings – </w:t>
+        <w:t xml:space="preserve">Daily Meetings – </w:t>
       </w:r>
       <w:r>
         <w:rPr>
@@ -512,25 +501,7 @@
           <w:sz w:val="22"/>
           <w:szCs w:val="22"/>
         </w:rPr>
-        <w:t xml:space="preserve">Gonzales Orosco, </w:t>
-      </w:r>
-      <w:proofErr w:type="spellStart"/>
-      <w:r>
-        <w:rPr>
-          <w:rFonts w:asciiTheme="minorHAnsi" w:hAnsiTheme="minorHAnsi" w:cstheme="minorHAnsi"/>
-          <w:sz w:val="22"/>
-          <w:szCs w:val="22"/>
-        </w:rPr>
-        <w:t>Jhon</w:t>
-      </w:r>
-      <w:proofErr w:type="spellEnd"/>
-      <w:r>
-        <w:rPr>
-          <w:rFonts w:asciiTheme="minorHAnsi" w:hAnsiTheme="minorHAnsi" w:cstheme="minorHAnsi"/>
-          <w:sz w:val="22"/>
-          <w:szCs w:val="22"/>
-        </w:rPr>
-        <w:t xml:space="preserve"> Anderson 17200276</w:t>
+        <w:t>Gonzales Orosco, Jhon Anderson 17200276</w:t>
       </w:r>
     </w:p>
     <w:p>
@@ -580,25 +551,7 @@
           <w:sz w:val="22"/>
           <w:szCs w:val="22"/>
         </w:rPr>
-        <w:t xml:space="preserve">Campos Apaza, </w:t>
-      </w:r>
-      <w:proofErr w:type="spellStart"/>
-      <w:r>
-        <w:rPr>
-          <w:rFonts w:asciiTheme="minorHAnsi" w:hAnsiTheme="minorHAnsi" w:cstheme="minorHAnsi"/>
-          <w:sz w:val="22"/>
-          <w:szCs w:val="22"/>
-        </w:rPr>
-        <w:t>Leyla</w:t>
-      </w:r>
-      <w:proofErr w:type="spellEnd"/>
-      <w:r>
-        <w:rPr>
-          <w:rFonts w:asciiTheme="minorHAnsi" w:hAnsiTheme="minorHAnsi" w:cstheme="minorHAnsi"/>
-          <w:sz w:val="22"/>
-          <w:szCs w:val="22"/>
-        </w:rPr>
-        <w:t xml:space="preserve"> Gabriela 17200261</w:t>
+        <w:t>Campos Apaza, Leyla Gabriela 17200261</w:t>
       </w:r>
     </w:p>
     <w:p>
@@ -954,7 +907,6 @@
                 <w:szCs w:val="22"/>
               </w:rPr>
             </w:pPr>
-            <w:proofErr w:type="spellStart"/>
             <w:r>
               <w:rPr>
                 <w:rFonts w:asciiTheme="minorHAnsi" w:hAnsiTheme="minorHAnsi" w:cstheme="minorHAnsi"/>
@@ -962,17 +914,7 @@
                 <w:sz w:val="22"/>
                 <w:szCs w:val="22"/>
               </w:rPr>
-              <w:t>Daily</w:t>
-            </w:r>
-            <w:proofErr w:type="spellEnd"/>
-            <w:r>
-              <w:rPr>
-                <w:rFonts w:asciiTheme="minorHAnsi" w:hAnsiTheme="minorHAnsi" w:cstheme="minorHAnsi"/>
-                <w:color w:val="000000"/>
-                <w:sz w:val="22"/>
-                <w:szCs w:val="22"/>
-              </w:rPr>
-              <w:t xml:space="preserve"> Meetings</w:t>
+              <w:t>Daily Meetings</w:t>
             </w:r>
           </w:p>
         </w:tc>
@@ -1064,7 +1006,6 @@
           <w:szCs w:val="24"/>
         </w:rPr>
       </w:pPr>
-      <w:proofErr w:type="spellStart"/>
       <w:r>
         <w:rPr>
           <w:rFonts w:asciiTheme="minorHAnsi" w:eastAsia="Arial" w:hAnsiTheme="minorHAnsi" w:cstheme="minorHAnsi"/>
@@ -1072,17 +1013,7 @@
           <w:sz w:val="24"/>
           <w:szCs w:val="24"/>
         </w:rPr>
-        <w:t>Daily</w:t>
-      </w:r>
-      <w:proofErr w:type="spellEnd"/>
-      <w:r>
-        <w:rPr>
-          <w:rFonts w:asciiTheme="minorHAnsi" w:eastAsia="Arial" w:hAnsiTheme="minorHAnsi" w:cstheme="minorHAnsi"/>
-          <w:b/>
-          <w:sz w:val="24"/>
-          <w:szCs w:val="24"/>
-        </w:rPr>
-        <w:t xml:space="preserve"> Meetings</w:t>
+        <w:t>Daily Meetings</w:t>
       </w:r>
     </w:p>
     <w:p>
@@ -2554,23 +2485,13 @@
                 <w:szCs w:val="22"/>
               </w:rPr>
             </w:pPr>
-            <w:proofErr w:type="spellStart"/>
-            <w:r>
-              <w:rPr>
-                <w:rFonts w:ascii="Calibri" w:hAnsi="Calibri" w:cs="Calibri"/>
-                <w:sz w:val="22"/>
-                <w:szCs w:val="22"/>
-              </w:rPr>
-              <w:t>Backend</w:t>
-            </w:r>
-            <w:proofErr w:type="spellEnd"/>
-            <w:r>
-              <w:rPr>
-                <w:rFonts w:ascii="Calibri" w:hAnsi="Calibri" w:cs="Calibri"/>
-                <w:sz w:val="22"/>
-                <w:szCs w:val="22"/>
-              </w:rPr>
-              <w:t>, DBA</w:t>
+            <w:r>
+              <w:rPr>
+                <w:rFonts w:ascii="Calibri" w:hAnsi="Calibri" w:cs="Calibri"/>
+                <w:sz w:val="22"/>
+                <w:szCs w:val="22"/>
+              </w:rPr>
+              <w:t>Backend, DBA</w:t>
             </w:r>
           </w:p>
         </w:tc>
@@ -2626,6 +2547,14 @@
                 <w:szCs w:val="22"/>
               </w:rPr>
             </w:pPr>
+            <w:r>
+              <w:rPr>
+                <w:rFonts w:ascii="Calibri" w:hAnsi="Calibri" w:cs="Calibri"/>
+                <w:sz w:val="22"/>
+                <w:szCs w:val="22"/>
+              </w:rPr>
+              <w:t>Sí</w:t>
+            </w:r>
           </w:p>
         </w:tc>
         <w:tc>
@@ -2649,6 +2578,14 @@
                 <w:szCs w:val="22"/>
               </w:rPr>
             </w:pPr>
+            <w:r>
+              <w:rPr>
+                <w:rFonts w:ascii="Calibri" w:hAnsi="Calibri" w:cs="Calibri"/>
+                <w:sz w:val="22"/>
+                <w:szCs w:val="22"/>
+              </w:rPr>
+              <w:t>No</w:t>
+            </w:r>
           </w:p>
         </w:tc>
         <w:tc>
@@ -2672,6 +2609,14 @@
                 <w:szCs w:val="22"/>
               </w:rPr>
             </w:pPr>
+            <w:r>
+              <w:rPr>
+                <w:rFonts w:ascii="Calibri" w:hAnsi="Calibri" w:cs="Calibri"/>
+                <w:sz w:val="22"/>
+                <w:szCs w:val="22"/>
+              </w:rPr>
+              <w:t>Sí</w:t>
+            </w:r>
           </w:p>
         </w:tc>
         <w:tc>
@@ -2695,6 +2640,14 @@
                 <w:szCs w:val="22"/>
               </w:rPr>
             </w:pPr>
+            <w:r>
+              <w:rPr>
+                <w:rFonts w:ascii="Calibri" w:hAnsi="Calibri" w:cs="Calibri"/>
+                <w:sz w:val="22"/>
+                <w:szCs w:val="22"/>
+              </w:rPr>
+              <w:t>Sí</w:t>
+            </w:r>
           </w:p>
         </w:tc>
       </w:tr>
@@ -2752,34 +2705,14 @@
                 <w:szCs w:val="22"/>
               </w:rPr>
             </w:pPr>
-            <w:proofErr w:type="spellStart"/>
-            <w:r>
-              <w:rPr>
-                <w:rFonts w:ascii="Calibri" w:hAnsi="Calibri" w:cs="Calibri"/>
-                <w:sz w:val="22"/>
-                <w:szCs w:val="22"/>
-              </w:rPr>
-              <w:t>Frontend</w:t>
-            </w:r>
-            <w:proofErr w:type="spellEnd"/>
-            <w:r>
-              <w:rPr>
-                <w:rFonts w:ascii="Calibri" w:hAnsi="Calibri" w:cs="Calibri"/>
-                <w:sz w:val="22"/>
-                <w:szCs w:val="22"/>
-              </w:rPr>
-              <w:t xml:space="preserve">, </w:t>
-            </w:r>
-            <w:proofErr w:type="spellStart"/>
-            <w:r>
-              <w:rPr>
-                <w:rFonts w:ascii="Calibri" w:hAnsi="Calibri" w:cs="Calibri"/>
-                <w:sz w:val="22"/>
-                <w:szCs w:val="22"/>
-              </w:rPr>
-              <w:t>Testing</w:t>
-            </w:r>
-            <w:proofErr w:type="spellEnd"/>
+            <w:r>
+              <w:rPr>
+                <w:rFonts w:ascii="Calibri" w:hAnsi="Calibri" w:cs="Calibri"/>
+                <w:sz w:val="22"/>
+                <w:szCs w:val="22"/>
+              </w:rPr>
+              <w:t>Frontend, Testing</w:t>
+            </w:r>
           </w:p>
         </w:tc>
         <w:tc>
@@ -2834,6 +2767,14 @@
                 <w:szCs w:val="22"/>
               </w:rPr>
             </w:pPr>
+            <w:r>
+              <w:rPr>
+                <w:rFonts w:ascii="Calibri" w:hAnsi="Calibri" w:cs="Calibri"/>
+                <w:sz w:val="22"/>
+                <w:szCs w:val="22"/>
+              </w:rPr>
+              <w:t>Sí</w:t>
+            </w:r>
           </w:p>
         </w:tc>
         <w:tc>
@@ -2857,6 +2798,14 @@
                 <w:szCs w:val="22"/>
               </w:rPr>
             </w:pPr>
+            <w:r>
+              <w:rPr>
+                <w:rFonts w:ascii="Calibri" w:hAnsi="Calibri" w:cs="Calibri"/>
+                <w:sz w:val="22"/>
+                <w:szCs w:val="22"/>
+              </w:rPr>
+              <w:t>No</w:t>
+            </w:r>
           </w:p>
         </w:tc>
         <w:tc>
@@ -2880,6 +2829,14 @@
                 <w:szCs w:val="22"/>
               </w:rPr>
             </w:pPr>
+            <w:r>
+              <w:rPr>
+                <w:rFonts w:ascii="Calibri" w:hAnsi="Calibri" w:cs="Calibri"/>
+                <w:sz w:val="22"/>
+                <w:szCs w:val="22"/>
+              </w:rPr>
+              <w:t>No</w:t>
+            </w:r>
           </w:p>
         </w:tc>
         <w:tc>
@@ -2903,6 +2860,14 @@
                 <w:szCs w:val="22"/>
               </w:rPr>
             </w:pPr>
+            <w:r>
+              <w:rPr>
+                <w:rFonts w:ascii="Calibri" w:hAnsi="Calibri" w:cs="Calibri"/>
+                <w:sz w:val="22"/>
+                <w:szCs w:val="22"/>
+              </w:rPr>
+              <w:t>Sí</w:t>
+            </w:r>
           </w:p>
         </w:tc>
       </w:tr>
@@ -2930,23 +2895,13 @@
                 <w:szCs w:val="22"/>
               </w:rPr>
             </w:pPr>
-            <w:proofErr w:type="spellStart"/>
-            <w:r>
-              <w:rPr>
-                <w:rFonts w:ascii="Calibri" w:hAnsi="Calibri" w:cs="Calibri"/>
-                <w:sz w:val="22"/>
-                <w:szCs w:val="22"/>
-              </w:rPr>
-              <w:t>Jhon</w:t>
-            </w:r>
-            <w:proofErr w:type="spellEnd"/>
-            <w:r>
-              <w:rPr>
-                <w:rFonts w:ascii="Calibri" w:hAnsi="Calibri" w:cs="Calibri"/>
-                <w:sz w:val="22"/>
-                <w:szCs w:val="22"/>
-              </w:rPr>
-              <w:t xml:space="preserve"> Gonzales</w:t>
+            <w:r>
+              <w:rPr>
+                <w:rFonts w:ascii="Calibri" w:hAnsi="Calibri" w:cs="Calibri"/>
+                <w:sz w:val="22"/>
+                <w:szCs w:val="22"/>
+              </w:rPr>
+              <w:t>Jhon Gonzales</w:t>
             </w:r>
           </w:p>
         </w:tc>
@@ -2970,34 +2925,14 @@
                 <w:szCs w:val="22"/>
               </w:rPr>
             </w:pPr>
-            <w:proofErr w:type="spellStart"/>
-            <w:r>
-              <w:rPr>
-                <w:rFonts w:ascii="Calibri" w:hAnsi="Calibri" w:cs="Calibri"/>
-                <w:sz w:val="22"/>
-                <w:szCs w:val="22"/>
-              </w:rPr>
-              <w:t>Backend</w:t>
-            </w:r>
-            <w:proofErr w:type="spellEnd"/>
-            <w:r>
-              <w:rPr>
-                <w:rFonts w:ascii="Calibri" w:hAnsi="Calibri" w:cs="Calibri"/>
-                <w:sz w:val="22"/>
-                <w:szCs w:val="22"/>
-              </w:rPr>
-              <w:t xml:space="preserve">, </w:t>
-            </w:r>
-            <w:proofErr w:type="spellStart"/>
-            <w:r>
-              <w:rPr>
-                <w:rFonts w:ascii="Calibri" w:hAnsi="Calibri" w:cs="Calibri"/>
-                <w:sz w:val="22"/>
-                <w:szCs w:val="22"/>
-              </w:rPr>
-              <w:t>Frontend</w:t>
-            </w:r>
-            <w:proofErr w:type="spellEnd"/>
+            <w:r>
+              <w:rPr>
+                <w:rFonts w:ascii="Calibri" w:hAnsi="Calibri" w:cs="Calibri"/>
+                <w:sz w:val="22"/>
+                <w:szCs w:val="22"/>
+              </w:rPr>
+              <w:t>Backend, Frontend</w:t>
+            </w:r>
           </w:p>
         </w:tc>
         <w:tc>
@@ -3052,6 +2987,14 @@
                 <w:szCs w:val="22"/>
               </w:rPr>
             </w:pPr>
+            <w:r>
+              <w:rPr>
+                <w:rFonts w:ascii="Calibri" w:hAnsi="Calibri" w:cs="Calibri"/>
+                <w:sz w:val="22"/>
+                <w:szCs w:val="22"/>
+              </w:rPr>
+              <w:t>Sí</w:t>
+            </w:r>
           </w:p>
         </w:tc>
         <w:tc>
@@ -3075,6 +3018,14 @@
                 <w:szCs w:val="22"/>
               </w:rPr>
             </w:pPr>
+            <w:r>
+              <w:rPr>
+                <w:rFonts w:ascii="Calibri" w:hAnsi="Calibri" w:cs="Calibri"/>
+                <w:sz w:val="22"/>
+                <w:szCs w:val="22"/>
+              </w:rPr>
+              <w:t>No</w:t>
+            </w:r>
           </w:p>
         </w:tc>
         <w:tc>
@@ -3098,6 +3049,14 @@
                 <w:szCs w:val="22"/>
               </w:rPr>
             </w:pPr>
+            <w:r>
+              <w:rPr>
+                <w:rFonts w:ascii="Calibri" w:hAnsi="Calibri" w:cs="Calibri"/>
+                <w:sz w:val="22"/>
+                <w:szCs w:val="22"/>
+              </w:rPr>
+              <w:t>Sí</w:t>
+            </w:r>
           </w:p>
         </w:tc>
         <w:tc>
@@ -3121,6 +3080,14 @@
                 <w:szCs w:val="22"/>
               </w:rPr>
             </w:pPr>
+            <w:r>
+              <w:rPr>
+                <w:rFonts w:ascii="Calibri" w:hAnsi="Calibri" w:cs="Calibri"/>
+                <w:sz w:val="22"/>
+                <w:szCs w:val="22"/>
+              </w:rPr>
+              <w:t>Sí</w:t>
+            </w:r>
           </w:p>
         </w:tc>
       </w:tr>
@@ -3148,23 +3115,13 @@
                 <w:szCs w:val="22"/>
               </w:rPr>
             </w:pPr>
-            <w:proofErr w:type="spellStart"/>
-            <w:r>
-              <w:rPr>
-                <w:rFonts w:ascii="Calibri" w:hAnsi="Calibri" w:cs="Calibri"/>
-                <w:sz w:val="22"/>
-                <w:szCs w:val="22"/>
-              </w:rPr>
-              <w:t>Leyla</w:t>
-            </w:r>
-            <w:proofErr w:type="spellEnd"/>
-            <w:r>
-              <w:rPr>
-                <w:rFonts w:ascii="Calibri" w:hAnsi="Calibri" w:cs="Calibri"/>
-                <w:sz w:val="22"/>
-                <w:szCs w:val="22"/>
-              </w:rPr>
-              <w:t xml:space="preserve"> Campos</w:t>
+            <w:r>
+              <w:rPr>
+                <w:rFonts w:ascii="Calibri" w:hAnsi="Calibri" w:cs="Calibri"/>
+                <w:sz w:val="22"/>
+                <w:szCs w:val="22"/>
+              </w:rPr>
+              <w:t>Leyla Campos</w:t>
             </w:r>
           </w:p>
         </w:tc>
@@ -3188,34 +3145,14 @@
                 <w:szCs w:val="22"/>
               </w:rPr>
             </w:pPr>
-            <w:proofErr w:type="spellStart"/>
-            <w:r>
-              <w:rPr>
-                <w:rFonts w:ascii="Calibri" w:hAnsi="Calibri" w:cs="Calibri"/>
-                <w:sz w:val="22"/>
-                <w:szCs w:val="22"/>
-              </w:rPr>
-              <w:t>Backend</w:t>
-            </w:r>
-            <w:proofErr w:type="spellEnd"/>
-            <w:r>
-              <w:rPr>
-                <w:rFonts w:ascii="Calibri" w:hAnsi="Calibri" w:cs="Calibri"/>
-                <w:sz w:val="22"/>
-                <w:szCs w:val="22"/>
-              </w:rPr>
-              <w:t xml:space="preserve">, </w:t>
-            </w:r>
-            <w:proofErr w:type="spellStart"/>
-            <w:r>
-              <w:rPr>
-                <w:rFonts w:ascii="Calibri" w:hAnsi="Calibri" w:cs="Calibri"/>
-                <w:sz w:val="22"/>
-                <w:szCs w:val="22"/>
-              </w:rPr>
-              <w:t>Frontend</w:t>
-            </w:r>
-            <w:proofErr w:type="spellEnd"/>
+            <w:r>
+              <w:rPr>
+                <w:rFonts w:ascii="Calibri" w:hAnsi="Calibri" w:cs="Calibri"/>
+                <w:sz w:val="22"/>
+                <w:szCs w:val="22"/>
+              </w:rPr>
+              <w:t>Backend, Frontend</w:t>
+            </w:r>
           </w:p>
         </w:tc>
         <w:tc>
@@ -3270,6 +3207,14 @@
                 <w:szCs w:val="22"/>
               </w:rPr>
             </w:pPr>
+            <w:r>
+              <w:rPr>
+                <w:rFonts w:ascii="Calibri" w:hAnsi="Calibri" w:cs="Calibri"/>
+                <w:sz w:val="22"/>
+                <w:szCs w:val="22"/>
+              </w:rPr>
+              <w:t>Sí</w:t>
+            </w:r>
           </w:p>
         </w:tc>
         <w:tc>
@@ -3293,6 +3238,14 @@
                 <w:szCs w:val="22"/>
               </w:rPr>
             </w:pPr>
+            <w:r>
+              <w:rPr>
+                <w:rFonts w:ascii="Calibri" w:hAnsi="Calibri" w:cs="Calibri"/>
+                <w:sz w:val="22"/>
+                <w:szCs w:val="22"/>
+              </w:rPr>
+              <w:t>No</w:t>
+            </w:r>
           </w:p>
         </w:tc>
         <w:tc>
@@ -3316,6 +3269,14 @@
                 <w:szCs w:val="22"/>
               </w:rPr>
             </w:pPr>
+            <w:r>
+              <w:rPr>
+                <w:rFonts w:ascii="Calibri" w:hAnsi="Calibri" w:cs="Calibri"/>
+                <w:sz w:val="22"/>
+                <w:szCs w:val="22"/>
+              </w:rPr>
+              <w:t>Sí</w:t>
+            </w:r>
           </w:p>
         </w:tc>
         <w:tc>
@@ -3339,6 +3300,14 @@
                 <w:szCs w:val="22"/>
               </w:rPr>
             </w:pPr>
+            <w:r>
+              <w:rPr>
+                <w:rFonts w:ascii="Calibri" w:hAnsi="Calibri" w:cs="Calibri"/>
+                <w:sz w:val="22"/>
+                <w:szCs w:val="22"/>
+              </w:rPr>
+              <w:t>Sí</w:t>
+            </w:r>
           </w:p>
         </w:tc>
       </w:tr>
@@ -3485,20 +3454,8 @@
           <w:szCs w:val="22"/>
         </w:rPr>
         <w:lastRenderedPageBreak/>
-        <w:t xml:space="preserve">Sección 3. Sprint </w:t>
+        <w:t>Sección 3. Sprint Burndown</w:t>
       </w:r>
-      <w:proofErr w:type="spellStart"/>
-      <w:r>
-        <w:rPr>
-          <w:rFonts w:asciiTheme="minorHAnsi" w:hAnsiTheme="minorHAnsi" w:cstheme="minorHAnsi"/>
-          <w:b/>
-          <w:bCs/>
-          <w:sz w:val="22"/>
-          <w:szCs w:val="22"/>
-        </w:rPr>
-        <w:t>Burndown</w:t>
-      </w:r>
-      <w:proofErr w:type="spellEnd"/>
     </w:p>
     <w:p>
       <w:pPr>
@@ -3530,9 +3487,9 @@
           <w:noProof/>
         </w:rPr>
         <w:drawing>
-          <wp:inline distT="0" distB="0" distL="0" distR="0" wp14:anchorId="0909832B" wp14:editId="4CF9B5F4">
-            <wp:extent cx="4105275" cy="3152775"/>
-            <wp:effectExtent l="0" t="0" r="9525" b="9525"/>
+          <wp:inline distT="0" distB="0" distL="0" distR="0" wp14:anchorId="6FCDA8F3" wp14:editId="3FD75BED">
+            <wp:extent cx="4048125" cy="3181350"/>
+            <wp:effectExtent l="0" t="0" r="9525" b="0"/>
             <wp:docPr id="1" name="Imagen 1" descr="Tabla&#10;&#10;Descripción generada automáticamente"/>
             <wp:cNvGraphicFramePr>
               <a:graphicFrameLocks xmlns:a="http://schemas.openxmlformats.org/drawingml/2006/main" noChangeAspect="1"/>
@@ -3553,7 +3510,7 @@
                   <pic:spPr>
                     <a:xfrm>
                       <a:off x="0" y="0"/>
-                      <a:ext cx="4105275" cy="3152775"/>
+                      <a:ext cx="4048125" cy="3181350"/>
                     </a:xfrm>
                     <a:prstGeom prst="rect">
                       <a:avLst/>
@@ -3583,10 +3540,10 @@
           <w:noProof/>
         </w:rPr>
         <w:drawing>
-          <wp:inline distT="0" distB="0" distL="0" distR="0" wp14:anchorId="3DCF1D5C" wp14:editId="1960A52D">
-            <wp:extent cx="5943600" cy="3402965"/>
-            <wp:effectExtent l="0" t="0" r="0" b="6985"/>
-            <wp:docPr id="2" name="Imagen 2" descr="Gráfico, Gráfico de dispersión&#10;&#10;Descripción generada automáticamente"/>
+          <wp:inline distT="0" distB="0" distL="0" distR="0" wp14:anchorId="40E289A0" wp14:editId="11E478E0">
+            <wp:extent cx="5943600" cy="3367405"/>
+            <wp:effectExtent l="0" t="0" r="0" b="4445"/>
+            <wp:docPr id="3" name="Imagen 3" descr="Gráfico, Gráfico de dispersión&#10;&#10;Descripción generada automáticamente"/>
             <wp:cNvGraphicFramePr>
               <a:graphicFrameLocks xmlns:a="http://schemas.openxmlformats.org/drawingml/2006/main" noChangeAspect="1"/>
             </wp:cNvGraphicFramePr>
@@ -3594,7 +3551,7 @@
               <a:graphicData uri="http://schemas.openxmlformats.org/drawingml/2006/picture">
                 <pic:pic xmlns:pic="http://schemas.openxmlformats.org/drawingml/2006/picture">
                   <pic:nvPicPr>
-                    <pic:cNvPr id="2" name="Imagen 2" descr="Gráfico, Gráfico de dispersión&#10;&#10;Descripción generada automáticamente"/>
+                    <pic:cNvPr id="3" name="Imagen 3" descr="Gráfico, Gráfico de dispersión&#10;&#10;Descripción generada automáticamente"/>
                     <pic:cNvPicPr/>
                   </pic:nvPicPr>
                   <pic:blipFill>
@@ -3606,7 +3563,7 @@
                   <pic:spPr>
                     <a:xfrm>
                       <a:off x="0" y="0"/>
-                      <a:ext cx="5943600" cy="3402965"/>
+                      <a:ext cx="5943600" cy="3367405"/>
                     </a:xfrm>
                     <a:prstGeom prst="rect">
                       <a:avLst/>
@@ -3689,23 +3646,13 @@
         </w:rPr>
         <w:t xml:space="preserve">Día 1: </w:t>
       </w:r>
-      <w:proofErr w:type="spellStart"/>
       <w:r>
         <w:rPr>
           <w:rFonts w:asciiTheme="minorHAnsi" w:hAnsiTheme="minorHAnsi" w:cstheme="minorHAnsi"/>
           <w:sz w:val="22"/>
           <w:szCs w:val="22"/>
         </w:rPr>
-        <w:t>Daily</w:t>
-      </w:r>
-      <w:proofErr w:type="spellEnd"/>
-      <w:r>
-        <w:rPr>
-          <w:rFonts w:asciiTheme="minorHAnsi" w:hAnsiTheme="minorHAnsi" w:cstheme="minorHAnsi"/>
-          <w:sz w:val="22"/>
-          <w:szCs w:val="22"/>
-        </w:rPr>
-        <w:t xml:space="preserve"> Meeting 27/12</w:t>
+        <w:t>Daily Meeting 27/12</w:t>
       </w:r>
     </w:p>
     <w:p>
@@ -4512,19 +4459,11 @@
               <w:rFonts w:asciiTheme="minorHAnsi" w:hAnsiTheme="minorHAnsi" w:cstheme="minorHAnsi"/>
             </w:rPr>
           </w:pPr>
-          <w:proofErr w:type="spellStart"/>
           <w:r>
             <w:rPr>
               <w:rFonts w:asciiTheme="minorHAnsi" w:hAnsiTheme="minorHAnsi" w:cstheme="minorHAnsi"/>
             </w:rPr>
-            <w:t>Daily</w:t>
-          </w:r>
-          <w:proofErr w:type="spellEnd"/>
-          <w:r>
-            <w:rPr>
-              <w:rFonts w:asciiTheme="minorHAnsi" w:hAnsiTheme="minorHAnsi" w:cstheme="minorHAnsi"/>
-            </w:rPr>
-            <w:t xml:space="preserve"> Meetings</w:t>
+            <w:t>Daily Meetings</w:t>
           </w:r>
         </w:p>
       </w:tc>

</xml_diff>